<commit_message>
Add improved FileReport as well as blue watermark
</commit_message>
<xml_diff>
--- a/documents/Watermark.docx
+++ b/documents/Watermark.docx
@@ -10,13 +10,13 @@
         <mc:AlternateContent>
           <mc:Choice Requires="wps">
             <w:drawing>
-              <wp:anchor distT="0" distB="0" distL="114300" distR="114300" simplePos="0" relativeHeight="251658240" behindDoc="0" locked="0" layoutInCell="1" allowOverlap="1" wp14:anchorId="0948841D" wp14:editId="3A0B9062">
+              <wp:anchor distT="0" distB="0" distL="114300" distR="114300" simplePos="0" relativeHeight="251658240" behindDoc="0" locked="0" layoutInCell="1" allowOverlap="1" wp14:anchorId="0948841D" wp14:editId="65CCB555">
                 <wp:simplePos x="0" y="0"/>
                 <wp:positionH relativeFrom="column">
-                  <wp:posOffset>-3830002</wp:posOffset>
+                  <wp:posOffset>-3781742</wp:posOffset>
                 </wp:positionH>
                 <wp:positionV relativeFrom="paragraph">
-                  <wp:posOffset>2390457</wp:posOffset>
+                  <wp:posOffset>2389822</wp:posOffset>
                 </wp:positionV>
                 <wp:extent cx="6123940" cy="352425"/>
                 <wp:effectExtent l="0" t="0" r="318" b="0"/>
@@ -52,13 +52,17 @@
                           <w:p>
                             <w:pPr>
                               <w:rPr>
-                                <w:color w:val="C00000"/>
+                                <w:color w:val="4472C4" w:themeColor="accent1"/>
+                                <w:sz w:val="20"/>
+                                <w:szCs w:val="20"/>
                                 <w:lang w:val="en-US"/>
                               </w:rPr>
                             </w:pPr>
                             <w:r>
                               <w:rPr>
-                                <w:color w:val="C00000"/>
+                                <w:color w:val="4472C4" w:themeColor="accent1"/>
+                                <w:sz w:val="20"/>
+                                <w:szCs w:val="20"/>
                                 <w:lang w:val="en-US"/>
                               </w:rPr>
                               <w:t>__id__</w:t>
@@ -81,19 +85,23 @@
                 <v:stroke joinstyle="miter"/>
                 <v:path gradientshapeok="t" o:connecttype="rect"/>
               </v:shapetype>
-              <v:shape id="Text Box 2" o:spid="_x0000_s1026" type="#_x0000_t202" style="position:absolute;margin-left:-301.55pt;margin-top:188.2pt;width:482.2pt;height:27.75pt;rotation:-90;z-index:251658240;visibility:visible;mso-wrap-style:square;mso-wrap-distance-left:9pt;mso-wrap-distance-top:0;mso-wrap-distance-right:9pt;mso-wrap-distance-bottom:0;mso-position-horizontal:absolute;mso-position-horizontal-relative:text;mso-position-vertical:absolute;mso-position-vertical-relative:text;v-text-anchor:top" o:gfxdata="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" filled="f" stroked="f">
+              <v:shape id="Text Box 2" o:spid="_x0000_s1026" type="#_x0000_t202" style="position:absolute;margin-left:-297.75pt;margin-top:188.15pt;width:482.2pt;height:27.75pt;rotation:-90;z-index:251658240;visibility:visible;mso-wrap-style:square;mso-wrap-distance-left:9pt;mso-wrap-distance-top:0;mso-wrap-distance-right:9pt;mso-wrap-distance-bottom:0;mso-position-horizontal:absolute;mso-position-horizontal-relative:text;mso-position-vertical:absolute;mso-position-vertical-relative:text;v-text-anchor:top" o:gfxdata="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" filled="f" stroked="f">
                 <v:textbox>
                   <w:txbxContent>
                     <w:p>
                       <w:pPr>
                         <w:rPr>
-                          <w:color w:val="C00000"/>
+                          <w:color w:val="4472C4" w:themeColor="accent1"/>
+                          <w:sz w:val="20"/>
+                          <w:szCs w:val="20"/>
                           <w:lang w:val="en-US"/>
                         </w:rPr>
                       </w:pPr>
                       <w:r>
                         <w:rPr>
-                          <w:color w:val="C00000"/>
+                          <w:color w:val="4472C4" w:themeColor="accent1"/>
+                          <w:sz w:val="20"/>
+                          <w:szCs w:val="20"/>
                           <w:lang w:val="en-US"/>
                         </w:rPr>
                         <w:t>__id__</w:t>
@@ -105,6 +113,9 @@
             </w:pict>
           </mc:Fallback>
         </mc:AlternateContent>
+      </w:r>
+      <w:r>
+        <w:t xml:space="preserve"> </w:t>
       </w:r>
     </w:p>
     <w:sectPr>
@@ -543,6 +554,21 @@
     <w:semiHidden/>
     <w:unhideWhenUsed/>
   </w:style>
+  <w:style w:type="character" w:customStyle="1" w:styleId="fontstyle01">
+    <w:name w:val="fontstyle01"/>
+    <w:basedOn w:val="DefaultParagraphFont"/>
+    <w:rsid w:val="009E1CB0"/>
+    <w:rPr>
+      <w:rFonts w:ascii="Calibri-Bold" w:hAnsi="Calibri-Bold" w:hint="default"/>
+      <w:b/>
+      <w:bCs/>
+      <w:i w:val="0"/>
+      <w:iCs w:val="0"/>
+      <w:color w:val="0070C0"/>
+      <w:sz w:val="40"/>
+      <w:szCs w:val="40"/>
+    </w:rPr>
+  </w:style>
 </w:styles>
 </file>
 

</xml_diff>